<commit_message>
added two new functions
</commit_message>
<xml_diff>
--- a/requirements/Repo data model_20210210.docx
+++ b/requirements/Repo data model_20210210.docx
@@ -12,6 +12,13 @@
     </w:p>
     <w:sdt>
       <w:sdtPr>
+        <w:rPr>
+          <w:rFonts w:asciiTheme="minorHAnsi" w:eastAsiaTheme="minorEastAsia" w:hAnsiTheme="minorHAnsi" w:cstheme="minorBidi"/>
+          <w:color w:val="auto"/>
+          <w:sz w:val="22"/>
+          <w:szCs w:val="22"/>
+          <w:lang w:eastAsia="zh-CN"/>
+        </w:rPr>
         <w:id w:val="-407997340"/>
         <w:docPartObj>
           <w:docPartGallery w:val="Table of Contents"/>
@@ -20,14 +27,9 @@
       </w:sdtPr>
       <w:sdtEndPr>
         <w:rPr>
-          <w:rFonts w:asciiTheme="minorHAnsi" w:eastAsiaTheme="minorEastAsia" w:hAnsiTheme="minorHAnsi" w:cstheme="minorBidi"/>
           <w:b/>
           <w:bCs/>
           <w:noProof/>
-          <w:color w:val="auto"/>
-          <w:sz w:val="22"/>
-          <w:szCs w:val="22"/>
-          <w:lang w:eastAsia="zh-CN"/>
         </w:rPr>
       </w:sdtEndPr>
       <w:sdtContent>
@@ -4323,6 +4325,7 @@
           </w:tcPr>
           <w:p>
             <w:r>
+              <w:lastRenderedPageBreak/>
               <w:t>MMRPE420BS</w:t>
             </w:r>
           </w:p>
@@ -4885,6 +4888,7 @@
           </w:tcPr>
           <w:p>
             <w:r>
+              <w:lastRenderedPageBreak/>
               <w:t>2018-08-27</w:t>
             </w:r>
           </w:p>
@@ -5047,7 +5051,6 @@
           </w:tcPr>
           <w:p>
             <w:r>
-              <w:lastRenderedPageBreak/>
               <w:t>Quantity</w:t>
             </w:r>
           </w:p>
@@ -5637,6 +5640,7 @@
       </w:pPr>
       <w:bookmarkStart w:id="9" w:name="_Toc63862417"/>
       <w:r>
+        <w:lastRenderedPageBreak/>
         <w:t>Close Repo Trade</w:t>
       </w:r>
       <w:bookmarkEnd w:id="9"/>
@@ -5747,7 +5751,6 @@
           </w:tcPr>
           <w:p>
             <w:r>
-              <w:lastRenderedPageBreak/>
               <w:t>“300766”</w:t>
             </w:r>
           </w:p>
@@ -6069,6 +6072,7 @@
           </w:tcPr>
           <w:p>
             <w:r>
+              <w:lastRenderedPageBreak/>
               <w:t>Field</w:t>
             </w:r>
           </w:p>
@@ -6167,7 +6171,6 @@
       </w:pPr>
       <w:bookmarkStart w:id="14" w:name="_Toc63862422"/>
       <w:r>
-        <w:lastRenderedPageBreak/>
         <w:t>Add Repo Transaction History</w:t>
       </w:r>
       <w:bookmarkEnd w:id="14"/>
@@ -6588,6 +6591,7 @@
     <w:p/>
     <w:p>
       <w:r>
+        <w:lastRenderedPageBreak/>
         <w:t>1. Find the repo transaction record from the data store, using “Transaction Id” to match, ERROR if not found;</w:t>
       </w:r>
     </w:p>
@@ -6684,7 +6688,6 @@
           </w:tcPr>
           <w:p>
             <w:r>
-              <w:lastRenderedPageBreak/>
               <w:t>“300766”</w:t>
             </w:r>
           </w:p>
@@ -6724,7 +6727,7 @@
           </w:tcPr>
           <w:p>
             <w:r>
-              <w:t>cancel</w:t>
+              <w:t>rerate</w:t>
             </w:r>
           </w:p>
         </w:tc>
@@ -7278,6 +7281,7 @@
       </w:pPr>
       <w:bookmarkStart w:id="20" w:name="_Toc63862428"/>
       <w:r>
+        <w:lastRenderedPageBreak/>
         <w:t>Return Value</w:t>
       </w:r>
       <w:bookmarkEnd w:id="20"/>
@@ -7415,7 +7419,6 @@
           </w:tcPr>
           <w:p>
             <w:r>
-              <w:lastRenderedPageBreak/>
               <w:t>Collateral ID Type</w:t>
             </w:r>
           </w:p>
@@ -7899,6 +7902,7 @@
           </w:tcPr>
           <w:p>
             <w:r>
+              <w:lastRenderedPageBreak/>
               <w:t>open</w:t>
             </w:r>
           </w:p>
@@ -7985,7 +7989,6 @@
           </w:tcPr>
           <w:p>
             <w:r>
-              <w:lastRenderedPageBreak/>
               <w:t>canceled</w:t>
             </w:r>
           </w:p>
@@ -8493,6 +8496,7 @@
           </w:tcPr>
           <w:p>
             <w:r>
+              <w:lastRenderedPageBreak/>
               <w:t>master</w:t>
             </w:r>
           </w:p>
@@ -9505,6 +9509,7 @@
           </w:tcPr>
           <w:p>
             <w:r>
+              <w:lastRenderedPageBreak/>
               <w:t>Broker</w:t>
             </w:r>
           </w:p>
@@ -10164,6 +10169,7 @@
           </w:tcPr>
           <w:p>
             <w:r>
+              <w:lastRenderedPageBreak/>
               <w:t>Field</w:t>
             </w:r>
           </w:p>
@@ -11576,15 +11582,16 @@
 </file>
 
 <file path=customXml/item1.xml><?xml version="1.0" encoding="utf-8"?>
-<?mso-contentType ?>
-<FormTemplates xmlns="http://schemas.microsoft.com/sharepoint/v3/contenttype/forms">
-  <Display>DocumentLibraryForm</Display>
-  <Edit>DocumentLibraryForm</Edit>
-  <New>DocumentLibraryForm</New>
-</FormTemplates>
+<b:Sources xmlns:b="http://schemas.openxmlformats.org/officeDocument/2006/bibliography" xmlns="http://schemas.openxmlformats.org/officeDocument/2006/bibliography" SelectedStyle="\APASixthEditionOfficeOnline.xsl" StyleName="APA" Version="6"/>
 </file>
 
 <file path=customXml/item2.xml><?xml version="1.0" encoding="utf-8"?>
+<p:properties xmlns:p="http://schemas.microsoft.com/office/2006/metadata/properties" xmlns:xsi="http://www.w3.org/2001/XMLSchema-instance" xmlns:pc="http://schemas.microsoft.com/office/infopath/2007/PartnerControls">
+  <documentManagement/>
+</p:properties>
+</file>
+
+<file path=customXml/item3.xml><?xml version="1.0" encoding="utf-8"?>
 <ct:contentTypeSchema xmlns:ct="http://schemas.microsoft.com/office/2006/metadata/contentType" xmlns:ma="http://schemas.microsoft.com/office/2006/metadata/properties/metaAttributes" ct:_="" ma:_="" ma:contentTypeName="Document" ma:contentTypeID="0x010100A3ABBA213F535143A2153FAFFCD4B404" ma:contentTypeVersion="9" ma:contentTypeDescription="Create a new document." ma:contentTypeScope="" ma:versionID="00705d5726f6d16a2d41866951f40978">
   <xsd:schema xmlns:xsd="http://www.w3.org/2001/XMLSchema" xmlns:xs="http://www.w3.org/2001/XMLSchema" xmlns:p="http://schemas.microsoft.com/office/2006/metadata/properties" xmlns:ns2="56ce6572-a240-4cd6-8225-c99230995deb" targetNamespace="http://schemas.microsoft.com/office/2006/metadata/properties" ma:root="true" ma:fieldsID="da66d2f5d03ddcf0575955673b1bb8c9" ns2:_="">
     <xsd:import namespace="56ce6572-a240-4cd6-8225-c99230995deb"/>
@@ -11762,25 +11769,33 @@
 </ct:contentTypeSchema>
 </file>
 
-<file path=customXml/item3.xml><?xml version="1.0" encoding="utf-8"?>
-<p:properties xmlns:p="http://schemas.microsoft.com/office/2006/metadata/properties" xmlns:xsi="http://www.w3.org/2001/XMLSchema-instance" xmlns:pc="http://schemas.microsoft.com/office/infopath/2007/PartnerControls">
-  <documentManagement/>
-</p:properties>
-</file>
-
 <file path=customXml/item4.xml><?xml version="1.0" encoding="utf-8"?>
-<b:Sources xmlns:b="http://schemas.openxmlformats.org/officeDocument/2006/bibliography" xmlns="http://schemas.openxmlformats.org/officeDocument/2006/bibliography" SelectedStyle="\APASixthEditionOfficeOnline.xsl" StyleName="APA" Version="6"/>
+<?mso-contentType ?>
+<FormTemplates xmlns="http://schemas.microsoft.com/sharepoint/v3/contenttype/forms">
+  <Display>DocumentLibraryForm</Display>
+  <Edit>DocumentLibraryForm</Edit>
+  <New>DocumentLibraryForm</New>
+</FormTemplates>
 </file>
 
 <file path=customXml/itemProps1.xml><?xml version="1.0" encoding="utf-8"?>
-<ds:datastoreItem xmlns:ds="http://schemas.openxmlformats.org/officeDocument/2006/customXml" ds:itemID="{5601F731-27F3-476A-9460-2E8A61B033DA}">
+<ds:datastoreItem xmlns:ds="http://schemas.openxmlformats.org/officeDocument/2006/customXml" ds:itemID="{42DE0811-C8EB-4F41-ABC2-592C106538CC}">
   <ds:schemaRefs>
-    <ds:schemaRef ds:uri="http://schemas.microsoft.com/sharepoint/v3/contenttype/forms"/>
+    <ds:schemaRef ds:uri="http://schemas.openxmlformats.org/officeDocument/2006/bibliography"/>
   </ds:schemaRefs>
 </ds:datastoreItem>
 </file>
 
 <file path=customXml/itemProps2.xml><?xml version="1.0" encoding="utf-8"?>
+<ds:datastoreItem xmlns:ds="http://schemas.openxmlformats.org/officeDocument/2006/customXml" ds:itemID="{98CC0559-BA09-43C8-8501-438C54B79F0C}">
+  <ds:schemaRefs>
+    <ds:schemaRef ds:uri="http://schemas.microsoft.com/office/2006/metadata/properties"/>
+    <ds:schemaRef ds:uri="http://schemas.microsoft.com/office/infopath/2007/PartnerControls"/>
+  </ds:schemaRefs>
+</ds:datastoreItem>
+</file>
+
+<file path=customXml/itemProps3.xml><?xml version="1.0" encoding="utf-8"?>
 <ds:datastoreItem xmlns:ds="http://schemas.openxmlformats.org/officeDocument/2006/customXml" ds:itemID="{00B58A9E-DC6D-46A0-857F-E49D93C079DB}">
   <ds:schemaRefs>
     <ds:schemaRef ds:uri="http://schemas.microsoft.com/office/2006/metadata/contentType"/>
@@ -11798,19 +11813,10 @@
 </ds:datastoreItem>
 </file>
 
-<file path=customXml/itemProps3.xml><?xml version="1.0" encoding="utf-8"?>
-<ds:datastoreItem xmlns:ds="http://schemas.openxmlformats.org/officeDocument/2006/customXml" ds:itemID="{98CC0559-BA09-43C8-8501-438C54B79F0C}">
+<file path=customXml/itemProps4.xml><?xml version="1.0" encoding="utf-8"?>
+<ds:datastoreItem xmlns:ds="http://schemas.openxmlformats.org/officeDocument/2006/customXml" ds:itemID="{5601F731-27F3-476A-9460-2E8A61B033DA}">
   <ds:schemaRefs>
-    <ds:schemaRef ds:uri="http://schemas.microsoft.com/office/2006/metadata/properties"/>
-    <ds:schemaRef ds:uri="http://schemas.microsoft.com/office/infopath/2007/PartnerControls"/>
-  </ds:schemaRefs>
-</ds:datastoreItem>
-</file>
-
-<file path=customXml/itemProps4.xml><?xml version="1.0" encoding="utf-8"?>
-<ds:datastoreItem xmlns:ds="http://schemas.openxmlformats.org/officeDocument/2006/customXml" ds:itemID="{42DE0811-C8EB-4F41-ABC2-592C106538CC}">
-  <ds:schemaRefs>
-    <ds:schemaRef ds:uri="http://schemas.openxmlformats.org/officeDocument/2006/bibliography"/>
+    <ds:schemaRef ds:uri="http://schemas.microsoft.com/sharepoint/v3/contenttype/forms"/>
   </ds:schemaRefs>
 </ds:datastoreItem>
 </file>
</xml_diff>